<commit_message>
MASTER: Add final improvements.
</commit_message>
<xml_diff>
--- a/doc/Braitenberg Ecosystem, Meta 2 - Relatório - FIA.docx
+++ b/doc/Braitenberg Ecosystem, Meta 2 - Relatório - FIA.docx
@@ -10532,7 +10532,7 @@
     <w:tbl>
       <w:tblPr>
         <w:tblStyle w:val="TabelacomGrelha"/>
-        <w:tblpPr w:leftFromText="141" w:rightFromText="141" w:vertAnchor="text" w:horzAnchor="margin" w:tblpXSpec="right" w:tblpY="284"/>
+        <w:tblpPr w:leftFromText="141" w:rightFromText="141" w:vertAnchor="text" w:horzAnchor="page" w:tblpX="7537" w:tblpY="-347"/>
         <w:tblW w:w="3429" w:type="dxa"/>
         <w:tblLook w:val="04A0" w:firstRow="1" w:lastRow="0" w:firstColumn="1" w:lastColumn="0" w:noHBand="0" w:noVBand="1"/>
       </w:tblPr>
@@ -10547,7 +10547,7 @@
         </w:trPr>
         <w:tc>
           <w:tcPr>
-            <w:tcW w:w="1169" w:type="dxa"/>
+            <w:tcW w:w="1191" w:type="dxa"/>
             <w:vMerge w:val="restart"/>
           </w:tcPr>
           <w:p>
@@ -10581,7 +10581,7 @@
         </w:tc>
         <w:tc>
           <w:tcPr>
-            <w:tcW w:w="2260" w:type="dxa"/>
+            <w:tcW w:w="2238" w:type="dxa"/>
             <w:gridSpan w:val="2"/>
           </w:tcPr>
           <w:p>
@@ -10610,7 +10610,7 @@
         </w:trPr>
         <w:tc>
           <w:tcPr>
-            <w:tcW w:w="1169" w:type="dxa"/>
+            <w:tcW w:w="1191" w:type="dxa"/>
             <w:vMerge/>
           </w:tcPr>
           <w:p>
@@ -10626,7 +10626,7 @@
         </w:tc>
         <w:tc>
           <w:tcPr>
-            <w:tcW w:w="1179" w:type="dxa"/>
+            <w:tcW w:w="1173" w:type="dxa"/>
           </w:tcPr>
           <w:p>
             <w:pPr>
@@ -10649,7 +10649,7 @@
         </w:tc>
         <w:tc>
           <w:tcPr>
-            <w:tcW w:w="1081" w:type="dxa"/>
+            <w:tcW w:w="1065" w:type="dxa"/>
           </w:tcPr>
           <w:p>
             <w:pPr>
@@ -10695,7 +10695,7 @@
         </w:trPr>
         <w:tc>
           <w:tcPr>
-            <w:tcW w:w="1169" w:type="dxa"/>
+            <w:tcW w:w="1191" w:type="dxa"/>
           </w:tcPr>
           <w:p>
             <w:pPr>
@@ -10723,7 +10723,7 @@
         </w:tc>
         <w:tc>
           <w:tcPr>
-            <w:tcW w:w="1179" w:type="dxa"/>
+            <w:tcW w:w="1173" w:type="dxa"/>
           </w:tcPr>
           <w:p>
             <w:pPr>
@@ -10742,7 +10742,7 @@
         </w:tc>
         <w:tc>
           <w:tcPr>
-            <w:tcW w:w="1081" w:type="dxa"/>
+            <w:tcW w:w="1065" w:type="dxa"/>
           </w:tcPr>
           <w:p>
             <w:pPr>
@@ -10766,7 +10766,7 @@
         </w:trPr>
         <w:tc>
           <w:tcPr>
-            <w:tcW w:w="1169" w:type="dxa"/>
+            <w:tcW w:w="1191" w:type="dxa"/>
           </w:tcPr>
           <w:p>
             <w:pPr>
@@ -10794,7 +10794,7 @@
         </w:tc>
         <w:tc>
           <w:tcPr>
-            <w:tcW w:w="1179" w:type="dxa"/>
+            <w:tcW w:w="1173" w:type="dxa"/>
           </w:tcPr>
           <w:p>
             <w:pPr>
@@ -10813,7 +10813,7 @@
         </w:tc>
         <w:tc>
           <w:tcPr>
-            <w:tcW w:w="1081" w:type="dxa"/>
+            <w:tcW w:w="1065" w:type="dxa"/>
           </w:tcPr>
           <w:p>
             <w:pPr>
@@ -10837,7 +10837,7 @@
         </w:trPr>
         <w:tc>
           <w:tcPr>
-            <w:tcW w:w="1169" w:type="dxa"/>
+            <w:tcW w:w="1191" w:type="dxa"/>
           </w:tcPr>
           <w:p>
             <w:pPr>
@@ -10856,7 +10856,6 @@
                 <w:b/>
                 <w:bCs/>
               </w:rPr>
-              <w:lastRenderedPageBreak/>
               <w:t>y</w:t>
             </w:r>
             <w:r>
@@ -10873,7 +10872,7 @@
         </w:tc>
         <w:tc>
           <w:tcPr>
-            <w:tcW w:w="1179" w:type="dxa"/>
+            <w:tcW w:w="1173" w:type="dxa"/>
           </w:tcPr>
           <w:p>
             <w:pPr>
@@ -10892,7 +10891,7 @@
         </w:tc>
         <w:tc>
           <w:tcPr>
-            <w:tcW w:w="1081" w:type="dxa"/>
+            <w:tcW w:w="1065" w:type="dxa"/>
           </w:tcPr>
           <w:p>
             <w:pPr>
@@ -10916,7 +10915,7 @@
         </w:trPr>
         <w:tc>
           <w:tcPr>
-            <w:tcW w:w="1169" w:type="dxa"/>
+            <w:tcW w:w="1191" w:type="dxa"/>
           </w:tcPr>
           <w:p>
             <w:pPr>
@@ -10951,7 +10950,7 @@
         </w:tc>
         <w:tc>
           <w:tcPr>
-            <w:tcW w:w="1179" w:type="dxa"/>
+            <w:tcW w:w="1173" w:type="dxa"/>
           </w:tcPr>
           <w:p>
             <w:pPr>
@@ -10970,7 +10969,7 @@
         </w:tc>
         <w:tc>
           <w:tcPr>
-            <w:tcW w:w="1081" w:type="dxa"/>
+            <w:tcW w:w="1065" w:type="dxa"/>
           </w:tcPr>
           <w:p>
             <w:pPr>
@@ -10996,14 +10995,6 @@
           <w:rFonts w:cstheme="minorHAnsi"/>
         </w:rPr>
       </w:pPr>
-    </w:p>
-    <w:p>
-      <w:pPr>
-        <w:ind w:firstLine="708"/>
-        <w:rPr>
-          <w:rFonts w:cstheme="minorHAnsi"/>
-        </w:rPr>
-      </w:pPr>
       <w:r>
         <w:rPr>
           <w:noProof/>
@@ -11011,13 +11002,13 @@
           <w:szCs w:val="18"/>
         </w:rPr>
         <w:drawing>
-          <wp:anchor distT="0" distB="0" distL="114300" distR="114300" simplePos="0" relativeHeight="251702272" behindDoc="1" locked="0" layoutInCell="1" allowOverlap="1" wp14:anchorId="6BFB8909" wp14:editId="1C0472D1">
+          <wp:anchor distT="0" distB="0" distL="114300" distR="114300" simplePos="0" relativeHeight="251702272" behindDoc="1" locked="0" layoutInCell="1" allowOverlap="1" wp14:anchorId="6BFB8909" wp14:editId="228B5B9A">
             <wp:simplePos x="0" y="0"/>
             <wp:positionH relativeFrom="column">
-              <wp:posOffset>274792</wp:posOffset>
+              <wp:posOffset>312420</wp:posOffset>
             </wp:positionH>
             <wp:positionV relativeFrom="paragraph">
-              <wp:posOffset>112816</wp:posOffset>
+              <wp:posOffset>9525</wp:posOffset>
             </wp:positionV>
             <wp:extent cx="2286000" cy="918210"/>
             <wp:effectExtent l="0" t="0" r="0" b="0"/>
@@ -11093,6 +11084,160 @@
     </w:p>
     <w:p>
       <w:pPr>
+        <w:ind w:firstLine="708"/>
+        <w:rPr>
+          <w:rFonts w:cstheme="minorHAnsi"/>
+        </w:rPr>
+      </w:pPr>
+      <w:r>
+        <w:rPr>
+          <w:rFonts w:cstheme="minorHAnsi"/>
+          <w:noProof/>
+        </w:rPr>
+        <mc:AlternateContent>
+          <mc:Choice Requires="wps">
+            <w:drawing>
+              <wp:anchor distT="45720" distB="45720" distL="114300" distR="114300" simplePos="0" relativeHeight="251717632" behindDoc="1" locked="0" layoutInCell="1" allowOverlap="1" wp14:anchorId="4690A808" wp14:editId="43E0FF14">
+                <wp:simplePos x="0" y="0"/>
+                <wp:positionH relativeFrom="column">
+                  <wp:posOffset>3719830</wp:posOffset>
+                </wp:positionH>
+                <wp:positionV relativeFrom="paragraph">
+                  <wp:posOffset>261620</wp:posOffset>
+                </wp:positionV>
+                <wp:extent cx="2697480" cy="480060"/>
+                <wp:effectExtent l="0" t="0" r="0" b="0"/>
+                <wp:wrapNone/>
+                <wp:docPr id="21" name="Caixa de Texto 2"/>
+                <wp:cNvGraphicFramePr>
+                  <a:graphicFrameLocks xmlns:a="http://schemas.openxmlformats.org/drawingml/2006/main"/>
+                </wp:cNvGraphicFramePr>
+                <a:graphic xmlns:a="http://schemas.openxmlformats.org/drawingml/2006/main">
+                  <a:graphicData uri="http://schemas.microsoft.com/office/word/2010/wordprocessingShape">
+                    <wps:wsp>
+                      <wps:cNvSpPr txBox="1">
+                        <a:spLocks noChangeArrowheads="1"/>
+                      </wps:cNvSpPr>
+                      <wps:spPr bwMode="auto">
+                        <a:xfrm>
+                          <a:off x="0" y="0"/>
+                          <a:ext cx="2697480" cy="480060"/>
+                        </a:xfrm>
+                        <a:prstGeom prst="rect">
+                          <a:avLst/>
+                        </a:prstGeom>
+                        <a:noFill/>
+                        <a:ln w="9525">
+                          <a:noFill/>
+                          <a:miter lim="800000"/>
+                          <a:headEnd/>
+                          <a:tailEnd/>
+                        </a:ln>
+                      </wps:spPr>
+                      <wps:txbx>
+                        <w:txbxContent>
+                          <w:p>
+                            <w:pPr>
+                              <w:jc w:val="center"/>
+                              <w:rPr>
+                                <w:sz w:val="18"/>
+                                <w:szCs w:val="18"/>
+                                <w:vertAlign w:val="superscript"/>
+                              </w:rPr>
+                            </w:pPr>
+                            <w:r>
+                              <w:rPr>
+                                <w:b/>
+                                <w:bCs/>
+                                <w:sz w:val="18"/>
+                                <w:szCs w:val="18"/>
+                              </w:rPr>
+                              <w:t xml:space="preserve">Fig. </w:t>
+                            </w:r>
+                            <w:r>
+                              <w:rPr>
+                                <w:b/>
+                                <w:bCs/>
+                                <w:sz w:val="18"/>
+                                <w:szCs w:val="18"/>
+                              </w:rPr>
+                              <w:t>8</w:t>
+                            </w:r>
+                            <w:r>
+                              <w:rPr>
+                                <w:sz w:val="18"/>
+                                <w:szCs w:val="18"/>
+                              </w:rPr>
+                              <w:t xml:space="preserve"> – Parametrização dos sensores para a trajetória elíptica</w:t>
+                            </w:r>
+                          </w:p>
+                        </w:txbxContent>
+                      </wps:txbx>
+                      <wps:bodyPr rot="0" vert="horz" wrap="square" lIns="91440" tIns="45720" rIns="91440" bIns="45720" anchor="t" anchorCtr="0">
+                        <a:noAutofit/>
+                      </wps:bodyPr>
+                    </wps:wsp>
+                  </a:graphicData>
+                </a:graphic>
+                <wp14:sizeRelH relativeFrom="margin">
+                  <wp14:pctWidth>0</wp14:pctWidth>
+                </wp14:sizeRelH>
+                <wp14:sizeRelV relativeFrom="margin">
+                  <wp14:pctHeight>0</wp14:pctHeight>
+                </wp14:sizeRelV>
+              </wp:anchor>
+            </w:drawing>
+          </mc:Choice>
+          <mc:Fallback>
+            <w:pict>
+              <v:shape w14:anchorId="4690A808" id="_x0000_s1032" type="#_x0000_t202" style="position:absolute;left:0;text-align:left;margin-left:292.9pt;margin-top:20.6pt;width:212.4pt;height:37.8pt;z-index:-251598848;visibility:visible;mso-wrap-style:square;mso-width-percent:0;mso-height-percent:0;mso-wrap-distance-left:9pt;mso-wrap-distance-top:3.6pt;mso-wrap-distance-right:9pt;mso-wrap-distance-bottom:3.6pt;mso-position-horizontal:absolute;mso-position-horizontal-relative:text;mso-position-vertical:absolute;mso-position-vertical-relative:text;mso-width-percent:0;mso-height-percent:0;mso-width-relative:margin;mso-height-relative:margin;v-text-anchor:top" o:gfxdata="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" filled="f" stroked="f">
+                <v:textbox>
+                  <w:txbxContent>
+                    <w:p>
+                      <w:pPr>
+                        <w:jc w:val="center"/>
+                        <w:rPr>
+                          <w:sz w:val="18"/>
+                          <w:szCs w:val="18"/>
+                          <w:vertAlign w:val="superscript"/>
+                        </w:rPr>
+                      </w:pPr>
+                      <w:r>
+                        <w:rPr>
+                          <w:b/>
+                          <w:bCs/>
+                          <w:sz w:val="18"/>
+                          <w:szCs w:val="18"/>
+                        </w:rPr>
+                        <w:t xml:space="preserve">Fig. </w:t>
+                      </w:r>
+                      <w:r>
+                        <w:rPr>
+                          <w:b/>
+                          <w:bCs/>
+                          <w:sz w:val="18"/>
+                          <w:szCs w:val="18"/>
+                        </w:rPr>
+                        <w:t>8</w:t>
+                      </w:r>
+                      <w:r>
+                        <w:rPr>
+                          <w:sz w:val="18"/>
+                          <w:szCs w:val="18"/>
+                        </w:rPr>
+                        <w:t xml:space="preserve"> – Parametrização dos sensores para a trajetória elíptica</w:t>
+                      </w:r>
+                    </w:p>
+                  </w:txbxContent>
+                </v:textbox>
+              </v:shape>
+            </w:pict>
+          </mc:Fallback>
+        </mc:AlternateContent>
+      </w:r>
+    </w:p>
+    <w:p>
+      <w:pPr>
         <w:rPr>
           <w:rFonts w:cstheme="minorHAnsi"/>
           <w:sz w:val="36"/>
@@ -11108,13 +11253,13 @@
         <mc:AlternateContent>
           <mc:Choice Requires="wps">
             <w:drawing>
-              <wp:anchor distT="45720" distB="45720" distL="114300" distR="114300" simplePos="0" relativeHeight="251719680" behindDoc="1" locked="0" layoutInCell="1" allowOverlap="1" wp14:anchorId="0E432AE9" wp14:editId="2D7BD5AD">
+              <wp:anchor distT="45720" distB="45720" distL="114300" distR="114300" simplePos="0" relativeHeight="251719680" behindDoc="1" locked="0" layoutInCell="1" allowOverlap="1" wp14:anchorId="0E432AE9" wp14:editId="6E332C4F">
                 <wp:simplePos x="0" y="0"/>
                 <wp:positionH relativeFrom="margin">
                   <wp:align>left</wp:align>
                 </wp:positionH>
                 <wp:positionV relativeFrom="paragraph">
-                  <wp:posOffset>392576</wp:posOffset>
+                  <wp:posOffset>222885</wp:posOffset>
                 </wp:positionV>
                 <wp:extent cx="2697480" cy="299405"/>
                 <wp:effectExtent l="0" t="0" r="0" b="5715"/>
@@ -11201,7 +11346,7 @@
           </mc:Choice>
           <mc:Fallback>
             <w:pict>
-              <v:shape w14:anchorId="0E432AE9" id="_x0000_s1032" type="#_x0000_t202" style="position:absolute;margin-left:0;margin-top:30.9pt;width:212.4pt;height:23.6pt;z-index:-251596800;visibility:visible;mso-wrap-style:square;mso-width-percent:0;mso-height-percent:0;mso-wrap-distance-left:9pt;mso-wrap-distance-top:3.6pt;mso-wrap-distance-right:9pt;mso-wrap-distance-bottom:3.6pt;mso-position-horizontal:left;mso-position-horizontal-relative:margin;mso-position-vertical:absolute;mso-position-vertical-relative:text;mso-width-percent:0;mso-height-percent:0;mso-width-relative:margin;mso-height-relative:margin;v-text-anchor:top" o:gfxdata="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" filled="f" stroked="f">
+              <v:shape w14:anchorId="0E432AE9" id="_x0000_s1033" type="#_x0000_t202" style="position:absolute;margin-left:0;margin-top:17.55pt;width:212.4pt;height:23.6pt;z-index:-251596800;visibility:visible;mso-wrap-style:square;mso-width-percent:0;mso-height-percent:0;mso-wrap-distance-left:9pt;mso-wrap-distance-top:3.6pt;mso-wrap-distance-right:9pt;mso-wrap-distance-bottom:3.6pt;mso-position-horizontal:left;mso-position-horizontal-relative:margin;mso-position-vertical:absolute;mso-position-vertical-relative:text;mso-width-percent:0;mso-height-percent:0;mso-width-relative:margin;mso-height-relative:margin;v-text-anchor:top" o:gfxdata="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" filled="f" stroked="f">
                 <v:textbox>
                   <w:txbxContent>
                     <w:p>
@@ -11236,21 +11381,7 @@
                           <w:sz w:val="18"/>
                           <w:szCs w:val="18"/>
                         </w:rPr>
-                        <w:t xml:space="preserve"> </w:t>
-                      </w:r>
-                      <w:r>
-                        <w:rPr>
-                          <w:sz w:val="18"/>
-                          <w:szCs w:val="18"/>
-                        </w:rPr>
-                        <w:t>T</w:t>
-                      </w:r>
-                      <w:r>
-                        <w:rPr>
-                          <w:sz w:val="18"/>
-                          <w:szCs w:val="18"/>
-                        </w:rPr>
-                        <w:t>rajetória elíptica</w:t>
+                        <w:t xml:space="preserve"> Trajetória elíptica</w:t>
                       </w:r>
                     </w:p>
                   </w:txbxContent>
@@ -11261,159 +11392,16 @@
           </mc:Fallback>
         </mc:AlternateContent>
       </w:r>
-      <w:r>
-        <w:rPr>
-          <w:rFonts w:cstheme="minorHAnsi"/>
-          <w:noProof/>
-        </w:rPr>
-        <mc:AlternateContent>
-          <mc:Choice Requires="wps">
-            <w:drawing>
-              <wp:anchor distT="45720" distB="45720" distL="114300" distR="114300" simplePos="0" relativeHeight="251717632" behindDoc="1" locked="0" layoutInCell="1" allowOverlap="1" wp14:anchorId="4690A808" wp14:editId="3AD671FB">
-                <wp:simplePos x="0" y="0"/>
-                <wp:positionH relativeFrom="column">
-                  <wp:posOffset>3301056</wp:posOffset>
-                </wp:positionH>
-                <wp:positionV relativeFrom="paragraph">
-                  <wp:posOffset>366586</wp:posOffset>
-                </wp:positionV>
-                <wp:extent cx="2697480" cy="480060"/>
-                <wp:effectExtent l="0" t="0" r="0" b="0"/>
-                <wp:wrapNone/>
-                <wp:docPr id="21" name="Caixa de Texto 2"/>
-                <wp:cNvGraphicFramePr>
-                  <a:graphicFrameLocks xmlns:a="http://schemas.openxmlformats.org/drawingml/2006/main"/>
-                </wp:cNvGraphicFramePr>
-                <a:graphic xmlns:a="http://schemas.openxmlformats.org/drawingml/2006/main">
-                  <a:graphicData uri="http://schemas.microsoft.com/office/word/2010/wordprocessingShape">
-                    <wps:wsp>
-                      <wps:cNvSpPr txBox="1">
-                        <a:spLocks noChangeArrowheads="1"/>
-                      </wps:cNvSpPr>
-                      <wps:spPr bwMode="auto">
-                        <a:xfrm>
-                          <a:off x="0" y="0"/>
-                          <a:ext cx="2697480" cy="480060"/>
-                        </a:xfrm>
-                        <a:prstGeom prst="rect">
-                          <a:avLst/>
-                        </a:prstGeom>
-                        <a:noFill/>
-                        <a:ln w="9525">
-                          <a:noFill/>
-                          <a:miter lim="800000"/>
-                          <a:headEnd/>
-                          <a:tailEnd/>
-                        </a:ln>
-                      </wps:spPr>
-                      <wps:txbx>
-                        <w:txbxContent>
-                          <w:p>
-                            <w:pPr>
-                              <w:jc w:val="center"/>
-                              <w:rPr>
-                                <w:sz w:val="18"/>
-                                <w:szCs w:val="18"/>
-                                <w:vertAlign w:val="superscript"/>
-                              </w:rPr>
-                            </w:pPr>
-                            <w:r>
-                              <w:rPr>
-                                <w:b/>
-                                <w:bCs/>
-                                <w:sz w:val="18"/>
-                                <w:szCs w:val="18"/>
-                              </w:rPr>
-                              <w:t xml:space="preserve">Fig. </w:t>
-                            </w:r>
-                            <w:r>
-                              <w:rPr>
-                                <w:b/>
-                                <w:bCs/>
-                                <w:sz w:val="18"/>
-                                <w:szCs w:val="18"/>
-                              </w:rPr>
-                              <w:t>8</w:t>
-                            </w:r>
-                            <w:r>
-                              <w:rPr>
-                                <w:sz w:val="18"/>
-                                <w:szCs w:val="18"/>
-                              </w:rPr>
-                              <w:t xml:space="preserve"> – Parametrização dos sensores para a trajetória elíptica</w:t>
-                            </w:r>
-                          </w:p>
-                        </w:txbxContent>
-                      </wps:txbx>
-                      <wps:bodyPr rot="0" vert="horz" wrap="square" lIns="91440" tIns="45720" rIns="91440" bIns="45720" anchor="t" anchorCtr="0">
-                        <a:noAutofit/>
-                      </wps:bodyPr>
-                    </wps:wsp>
-                  </a:graphicData>
-                </a:graphic>
-                <wp14:sizeRelH relativeFrom="margin">
-                  <wp14:pctWidth>0</wp14:pctWidth>
-                </wp14:sizeRelH>
-                <wp14:sizeRelV relativeFrom="margin">
-                  <wp14:pctHeight>0</wp14:pctHeight>
-                </wp14:sizeRelV>
-              </wp:anchor>
-            </w:drawing>
-          </mc:Choice>
-          <mc:Fallback>
-            <w:pict>
-              <v:shape w14:anchorId="4690A808" id="_x0000_s1033" type="#_x0000_t202" style="position:absolute;margin-left:259.95pt;margin-top:28.85pt;width:212.4pt;height:37.8pt;z-index:-251598848;visibility:visible;mso-wrap-style:square;mso-width-percent:0;mso-height-percent:0;mso-wrap-distance-left:9pt;mso-wrap-distance-top:3.6pt;mso-wrap-distance-right:9pt;mso-wrap-distance-bottom:3.6pt;mso-position-horizontal:absolute;mso-position-horizontal-relative:text;mso-position-vertical:absolute;mso-position-vertical-relative:text;mso-width-percent:0;mso-height-percent:0;mso-width-relative:margin;mso-height-relative:margin;v-text-anchor:top" o:gfxdata="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" filled="f" stroked="f">
-                <v:textbox>
-                  <w:txbxContent>
-                    <w:p>
-                      <w:pPr>
-                        <w:jc w:val="center"/>
-                        <w:rPr>
-                          <w:sz w:val="18"/>
-                          <w:szCs w:val="18"/>
-                          <w:vertAlign w:val="superscript"/>
-                        </w:rPr>
-                      </w:pPr>
-                      <w:r>
-                        <w:rPr>
-                          <w:b/>
-                          <w:bCs/>
-                          <w:sz w:val="18"/>
-                          <w:szCs w:val="18"/>
-                        </w:rPr>
-                        <w:t xml:space="preserve">Fig. </w:t>
-                      </w:r>
-                      <w:r>
-                        <w:rPr>
-                          <w:b/>
-                          <w:bCs/>
-                          <w:sz w:val="18"/>
-                          <w:szCs w:val="18"/>
-                        </w:rPr>
-                        <w:t>8</w:t>
-                      </w:r>
-                      <w:r>
-                        <w:rPr>
-                          <w:sz w:val="18"/>
-                          <w:szCs w:val="18"/>
-                        </w:rPr>
-                        <w:t xml:space="preserve"> – </w:t>
-                      </w:r>
-                      <w:r>
-                        <w:rPr>
-                          <w:sz w:val="18"/>
-                          <w:szCs w:val="18"/>
-                        </w:rPr>
-                        <w:t>Parametrização dos sensores para a trajetória elíptica</w:t>
-                      </w:r>
-                    </w:p>
-                  </w:txbxContent>
-                </v:textbox>
-              </v:shape>
-            </w:pict>
-          </mc:Fallback>
-        </mc:AlternateContent>
-      </w:r>
+    </w:p>
+    <w:p>
+      <w:pPr>
+        <w:rPr>
+          <w:rFonts w:cstheme="minorHAnsi"/>
+          <w:sz w:val="36"/>
+          <w:szCs w:val="36"/>
+          <w:u w:val="single"/>
+        </w:rPr>
+      </w:pPr>
     </w:p>
     <w:p>
       <w:pPr>
@@ -11485,7 +11473,7 @@
     <w:tbl>
       <w:tblPr>
         <w:tblStyle w:val="TabelacomGrelha"/>
-        <w:tblpPr w:leftFromText="141" w:rightFromText="141" w:vertAnchor="text" w:horzAnchor="margin" w:tblpXSpec="right" w:tblpY="70"/>
+        <w:tblpPr w:leftFromText="141" w:rightFromText="141" w:vertAnchor="text" w:horzAnchor="page" w:tblpX="7705" w:tblpY="34"/>
         <w:tblW w:w="3429" w:type="dxa"/>
         <w:tblLook w:val="04A0" w:firstRow="1" w:lastRow="0" w:firstColumn="1" w:lastColumn="0" w:noHBand="0" w:noVBand="1"/>
       </w:tblPr>
@@ -11500,7 +11488,7 @@
         </w:trPr>
         <w:tc>
           <w:tcPr>
-            <w:tcW w:w="1169" w:type="dxa"/>
+            <w:tcW w:w="1191" w:type="dxa"/>
             <w:vMerge w:val="restart"/>
           </w:tcPr>
           <w:p>
@@ -11534,7 +11522,7 @@
         </w:tc>
         <w:tc>
           <w:tcPr>
-            <w:tcW w:w="2260" w:type="dxa"/>
+            <w:tcW w:w="2238" w:type="dxa"/>
             <w:gridSpan w:val="2"/>
           </w:tcPr>
           <w:p>
@@ -11563,7 +11551,7 @@
         </w:trPr>
         <w:tc>
           <w:tcPr>
-            <w:tcW w:w="1169" w:type="dxa"/>
+            <w:tcW w:w="1191" w:type="dxa"/>
             <w:vMerge/>
           </w:tcPr>
           <w:p>
@@ -11579,7 +11567,7 @@
         </w:tc>
         <w:tc>
           <w:tcPr>
-            <w:tcW w:w="1179" w:type="dxa"/>
+            <w:tcW w:w="1173" w:type="dxa"/>
           </w:tcPr>
           <w:p>
             <w:pPr>
@@ -11602,7 +11590,7 @@
         </w:tc>
         <w:tc>
           <w:tcPr>
-            <w:tcW w:w="1081" w:type="dxa"/>
+            <w:tcW w:w="1065" w:type="dxa"/>
           </w:tcPr>
           <w:p>
             <w:pPr>
@@ -11648,7 +11636,7 @@
         </w:trPr>
         <w:tc>
           <w:tcPr>
-            <w:tcW w:w="1169" w:type="dxa"/>
+            <w:tcW w:w="1191" w:type="dxa"/>
           </w:tcPr>
           <w:p>
             <w:pPr>
@@ -11676,7 +11664,7 @@
         </w:tc>
         <w:tc>
           <w:tcPr>
-            <w:tcW w:w="1179" w:type="dxa"/>
+            <w:tcW w:w="1173" w:type="dxa"/>
           </w:tcPr>
           <w:p>
             <w:pPr>
@@ -11695,7 +11683,7 @@
         </w:tc>
         <w:tc>
           <w:tcPr>
-            <w:tcW w:w="1081" w:type="dxa"/>
+            <w:tcW w:w="1065" w:type="dxa"/>
           </w:tcPr>
           <w:p>
             <w:pPr>
@@ -11719,7 +11707,7 @@
         </w:trPr>
         <w:tc>
           <w:tcPr>
-            <w:tcW w:w="1169" w:type="dxa"/>
+            <w:tcW w:w="1191" w:type="dxa"/>
           </w:tcPr>
           <w:p>
             <w:pPr>
@@ -11747,7 +11735,7 @@
         </w:tc>
         <w:tc>
           <w:tcPr>
-            <w:tcW w:w="1179" w:type="dxa"/>
+            <w:tcW w:w="1173" w:type="dxa"/>
           </w:tcPr>
           <w:p>
             <w:pPr>
@@ -11766,7 +11754,7 @@
         </w:tc>
         <w:tc>
           <w:tcPr>
-            <w:tcW w:w="1081" w:type="dxa"/>
+            <w:tcW w:w="1065" w:type="dxa"/>
           </w:tcPr>
           <w:p>
             <w:pPr>
@@ -11796,7 +11784,7 @@
         </w:trPr>
         <w:tc>
           <w:tcPr>
-            <w:tcW w:w="1169" w:type="dxa"/>
+            <w:tcW w:w="1191" w:type="dxa"/>
           </w:tcPr>
           <w:p>
             <w:pPr>
@@ -11831,7 +11819,7 @@
         </w:tc>
         <w:tc>
           <w:tcPr>
-            <w:tcW w:w="1179" w:type="dxa"/>
+            <w:tcW w:w="1173" w:type="dxa"/>
           </w:tcPr>
           <w:p>
             <w:pPr>
@@ -11850,7 +11838,7 @@
         </w:tc>
         <w:tc>
           <w:tcPr>
-            <w:tcW w:w="1081" w:type="dxa"/>
+            <w:tcW w:w="1065" w:type="dxa"/>
           </w:tcPr>
           <w:p>
             <w:pPr>
@@ -11874,7 +11862,7 @@
         </w:trPr>
         <w:tc>
           <w:tcPr>
-            <w:tcW w:w="1169" w:type="dxa"/>
+            <w:tcW w:w="1191" w:type="dxa"/>
           </w:tcPr>
           <w:p>
             <w:pPr>
@@ -11909,7 +11897,7 @@
         </w:tc>
         <w:tc>
           <w:tcPr>
-            <w:tcW w:w="1179" w:type="dxa"/>
+            <w:tcW w:w="1173" w:type="dxa"/>
           </w:tcPr>
           <w:p>
             <w:pPr>
@@ -11928,7 +11916,7 @@
         </w:tc>
         <w:tc>
           <w:tcPr>
-            <w:tcW w:w="1081" w:type="dxa"/>
+            <w:tcW w:w="1065" w:type="dxa"/>
           </w:tcPr>
           <w:p>
             <w:pPr>
@@ -12165,30 +12153,14 @@
                           <w:sz w:val="18"/>
                           <w:szCs w:val="18"/>
                         </w:rPr>
-                        <w:t xml:space="preserve"> </w:t>
-                      </w:r>
-                      <w:r>
-                        <w:rPr>
-                          <w:b/>
-                          <w:bCs/>
-                          <w:sz w:val="18"/>
-                          <w:szCs w:val="18"/>
-                        </w:rPr>
-                        <w:t>9 -</w:t>
+                        <w:t xml:space="preserve"> 9 -</w:t>
                       </w:r>
                       <w:r>
                         <w:rPr>
                           <w:sz w:val="18"/>
                           <w:szCs w:val="18"/>
                         </w:rPr>
-                        <w:t xml:space="preserve"> Trajetória </w:t>
-                      </w:r>
-                      <w:r>
-                        <w:rPr>
-                          <w:sz w:val="18"/>
-                          <w:szCs w:val="18"/>
-                        </w:rPr>
-                        <w:t>“infinito”</w:t>
+                        <w:t xml:space="preserve"> Trajetória “infinito”</w:t>
                       </w:r>
                     </w:p>
                   </w:txbxContent>
@@ -12337,25 +12309,7 @@
                           <w:sz w:val="18"/>
                           <w:szCs w:val="18"/>
                         </w:rPr>
-                        <w:t xml:space="preserve"> </w:t>
-                      </w:r>
-                      <w:r>
-                        <w:rPr>
-                          <w:b/>
-                          <w:bCs/>
-                          <w:sz w:val="18"/>
-                          <w:szCs w:val="18"/>
-                        </w:rPr>
-                        <w:t>10</w:t>
-                      </w:r>
-                      <w:r>
-                        <w:rPr>
-                          <w:b/>
-                          <w:bCs/>
-                          <w:sz w:val="18"/>
-                          <w:szCs w:val="18"/>
-                        </w:rPr>
-                        <w:t xml:space="preserve"> -</w:t>
+                        <w:t xml:space="preserve"> 10 -</w:t>
                       </w:r>
                       <w:r>
                         <w:rPr>
@@ -12483,13 +12437,7 @@
         <w:rPr>
           <w:rFonts w:cstheme="minorHAnsi"/>
         </w:rPr>
-        <w:t>cruzadas</w:t>
-      </w:r>
-      <w:r>
-        <w:rPr>
-          <w:rFonts w:cstheme="minorHAnsi"/>
-        </w:rPr>
-        <w:t xml:space="preserve"> </w:t>
+        <w:t xml:space="preserve">cruzadas </w:t>
       </w:r>
       <w:r>
         <w:rPr>
@@ -12618,6 +12566,7 @@
         <w:jc w:val="both"/>
       </w:pPr>
       <w:r>
+        <w:lastRenderedPageBreak/>
         <w:tab/>
         <w:t xml:space="preserve">- </w:t>
       </w:r>
@@ -12655,7 +12604,6 @@
         <w:jc w:val="both"/>
       </w:pPr>
       <w:r>
-        <w:lastRenderedPageBreak/>
         <w:tab/>
         <w:t xml:space="preserve">- </w:t>
       </w:r>
@@ -13075,17 +13023,6 @@
         </w:rPr>
         <w:t>.</w:t>
       </w:r>
-    </w:p>
-    <w:p>
-      <w:pPr>
-        <w:tabs>
-          <w:tab w:val="left" w:pos="709"/>
-        </w:tabs>
-        <w:jc w:val="both"/>
-        <w:rPr>
-          <w:rFonts w:cstheme="minorHAnsi"/>
-        </w:rPr>
-      </w:pPr>
     </w:p>
     <w:p>
       <w:pPr>
@@ -16528,10 +16465,6 @@
 </file>
 
 <file path=customXml/item1.xml><?xml version="1.0" encoding="utf-8"?>
-<b:Sources xmlns:b="http://schemas.openxmlformats.org/officeDocument/2006/bibliography" xmlns="http://schemas.openxmlformats.org/officeDocument/2006/bibliography" SelectedStyle="\APASixthEditionOfficeOnline.xsl" StyleName="APA" Version="6"/>
-</file>
-
-<file path=customXml/item2.xml><?xml version="1.0" encoding="utf-8"?>
 <ct:contentTypeSchema xmlns:ct="http://schemas.microsoft.com/office/2006/metadata/contentType" xmlns:ma="http://schemas.microsoft.com/office/2006/metadata/properties/metaAttributes" ct:_="" ma:_="" ma:contentTypeName="Documento" ma:contentTypeID="0x010100574D5323B21ACA40A7CEED150B167B0F" ma:contentTypeVersion="4" ma:contentTypeDescription="Criar um novo documento." ma:contentTypeScope="" ma:versionID="1df162d1ed1b2ae149319b5725006732">
   <xsd:schema xmlns:xsd="http://www.w3.org/2001/XMLSchema" xmlns:xs="http://www.w3.org/2001/XMLSchema" xmlns:p="http://schemas.microsoft.com/office/2006/metadata/properties" xmlns:ns3="a48af959-c120-4bee-b461-2be20de0083c" targetNamespace="http://schemas.microsoft.com/office/2006/metadata/properties" ma:root="true" ma:fieldsID="bd9347622c7d18ea84160ac53b3a209d" ns3:_="">
     <xsd:import namespace="a48af959-c120-4bee-b461-2be20de0083c"/>
@@ -16677,7 +16610,17 @@
 </ct:contentTypeSchema>
 </file>
 
+<file path=customXml/item2.xml><?xml version="1.0" encoding="utf-8"?>
+<b:Sources xmlns:b="http://schemas.openxmlformats.org/officeDocument/2006/bibliography" xmlns="http://schemas.openxmlformats.org/officeDocument/2006/bibliography" SelectedStyle="\APASixthEditionOfficeOnline.xsl" StyleName="APA" Version="6"/>
+</file>
+
 <file path=customXml/item3.xml><?xml version="1.0" encoding="utf-8"?>
+<p:properties xmlns:p="http://schemas.microsoft.com/office/2006/metadata/properties" xmlns:xsi="http://www.w3.org/2001/XMLSchema-instance" xmlns:pc="http://schemas.microsoft.com/office/infopath/2007/PartnerControls">
+  <documentManagement/>
+</p:properties>
+</file>
+
+<file path=customXml/item4.xml><?xml version="1.0" encoding="utf-8"?>
 <?mso-contentType ?>
 <FormTemplates xmlns="http://schemas.microsoft.com/sharepoint/v3/contenttype/forms">
   <Display>DocumentLibraryForm</Display>
@@ -16686,21 +16629,7 @@
 </FormTemplates>
 </file>
 
-<file path=customXml/item4.xml><?xml version="1.0" encoding="utf-8"?>
-<p:properties xmlns:p="http://schemas.microsoft.com/office/2006/metadata/properties" xmlns:xsi="http://www.w3.org/2001/XMLSchema-instance" xmlns:pc="http://schemas.microsoft.com/office/infopath/2007/PartnerControls">
-  <documentManagement/>
-</p:properties>
-</file>
-
 <file path=customXml/itemProps1.xml><?xml version="1.0" encoding="utf-8"?>
-<ds:datastoreItem xmlns:ds="http://schemas.openxmlformats.org/officeDocument/2006/customXml" ds:itemID="{0AEAD869-8067-4154-8827-92263240C43C}">
-  <ds:schemaRefs>
-    <ds:schemaRef ds:uri="http://schemas.openxmlformats.org/officeDocument/2006/bibliography"/>
-  </ds:schemaRefs>
-</ds:datastoreItem>
-</file>
-
-<file path=customXml/itemProps2.xml><?xml version="1.0" encoding="utf-8"?>
 <ds:datastoreItem xmlns:ds="http://schemas.openxmlformats.org/officeDocument/2006/customXml" ds:itemID="{6C4CF761-559D-48D9-A669-31B6001C7155}">
   <ds:schemaRefs>
     <ds:schemaRef ds:uri="http://schemas.microsoft.com/office/2006/metadata/contentType"/>
@@ -16718,19 +16647,27 @@
 </ds:datastoreItem>
 </file>
 
-<file path=customXml/itemProps3.xml><?xml version="1.0" encoding="utf-8"?>
-<ds:datastoreItem xmlns:ds="http://schemas.openxmlformats.org/officeDocument/2006/customXml" ds:itemID="{EAA7097E-8997-42C0-8BF5-7CB0226DE09C}">
+<file path=customXml/itemProps2.xml><?xml version="1.0" encoding="utf-8"?>
+<ds:datastoreItem xmlns:ds="http://schemas.openxmlformats.org/officeDocument/2006/customXml" ds:itemID="{0AEAD869-8067-4154-8827-92263240C43C}">
   <ds:schemaRefs>
-    <ds:schemaRef ds:uri="http://schemas.microsoft.com/sharepoint/v3/contenttype/forms"/>
+    <ds:schemaRef ds:uri="http://schemas.openxmlformats.org/officeDocument/2006/bibliography"/>
   </ds:schemaRefs>
 </ds:datastoreItem>
 </file>
 
-<file path=customXml/itemProps4.xml><?xml version="1.0" encoding="utf-8"?>
+<file path=customXml/itemProps3.xml><?xml version="1.0" encoding="utf-8"?>
 <ds:datastoreItem xmlns:ds="http://schemas.openxmlformats.org/officeDocument/2006/customXml" ds:itemID="{4393D244-404E-428B-887A-6BC92FA2C92A}">
   <ds:schemaRefs>
     <ds:schemaRef ds:uri="http://schemas.microsoft.com/office/2006/metadata/properties"/>
     <ds:schemaRef ds:uri="http://schemas.microsoft.com/office/infopath/2007/PartnerControls"/>
   </ds:schemaRefs>
 </ds:datastoreItem>
+</file>
+
+<file path=customXml/itemProps4.xml><?xml version="1.0" encoding="utf-8"?>
+<ds:datastoreItem xmlns:ds="http://schemas.openxmlformats.org/officeDocument/2006/customXml" ds:itemID="{EAA7097E-8997-42C0-8BF5-7CB0226DE09C}">
+  <ds:schemaRefs>
+    <ds:schemaRef ds:uri="http://schemas.microsoft.com/sharepoint/v3/contenttype/forms"/>
+  </ds:schemaRefs>
+</ds:datastoreItem>
 </file>
</xml_diff>